<commit_message>
setup initial environment packages and .vscode
</commit_message>
<xml_diff>
--- a/ashraf-and-adam-progress.docx
+++ b/ashraf-and-adam-progress.docx
@@ -3,6 +3,15 @@
 <w:document xmlns:wpc="http://schemas.microsoft.com/office/word/2010/wordprocessingCanvas" xmlns:cx="http://schemas.microsoft.com/office/drawing/2014/chartex" xmlns:cx1="http://schemas.microsoft.com/office/drawing/2015/9/8/chartex" xmlns:cx2="http://schemas.microsoft.com/office/drawing/2015/10/21/chartex" xmlns:cx3="http://schemas.microsoft.com/office/drawing/2016/5/9/chartex" xmlns:cx4="http://schemas.microsoft.com/office/drawing/2016/5/10/chartex" xmlns:cx5="http://schemas.microsoft.com/office/drawing/2016/5/11/chartex" xmlns:cx6="http://schemas.microsoft.com/office/drawing/2016/5/12/chartex" xmlns:cx7="http://schemas.microsoft.com/office/drawing/2016/5/13/chartex" xmlns:cx8="http://schemas.microsoft.com/office/drawing/2016/5/14/chartex" xmlns:mc="http://schemas.openxmlformats.org/markup-compatibility/2006" xmlns:aink="http://schemas.microsoft.com/office/drawing/2016/ink" xmlns:am3d="http://schemas.microsoft.com/office/drawing/2017/model3d" xmlns:o="urn:schemas-microsoft-com:office:office" xmlns:oel="http://schemas.microsoft.com/office/2019/extlst" xmlns:r="http://schemas.openxmlformats.org/officeDocument/2006/relationships" xmlns:m="http://schemas.openxmlformats.org/officeDocument/2006/math" xmlns:v="urn:schemas-microsoft-com:vml" xmlns:wp14="http://schemas.microsoft.com/office/word/2010/wordprocessingDrawing" xmlns:wp="http://schemas.openxmlformats.org/drawingml/2006/wordprocessingDrawing" xmlns:w10="urn:schemas-microsoft-com:office:word" xmlns:w="http://schemas.openxmlformats.org/wordprocessingml/2006/main" xmlns:w14="http://schemas.microsoft.com/office/word/2010/wordml" xmlns:w15="http://schemas.microsoft.com/office/word/2012/wordml" xmlns:w16cex="http://schemas.microsoft.com/office/word/2018/wordml/cex" xmlns:w16cid="http://schemas.microsoft.com/office/word/2016/wordml/cid" xmlns:w16="http://schemas.microsoft.com/office/word/2018/wordml" xmlns:w16sdtdh="http://schemas.microsoft.com/office/word/2020/wordml/sdtdatahash" xmlns:w16se="http://schemas.microsoft.com/office/word/2015/wordml/symex" xmlns:wpg="http://schemas.microsoft.com/office/word/2010/wordprocessingGroup" xmlns:wpi="http://schemas.microsoft.com/office/word/2010/wordprocessingInk" xmlns:wne="http://schemas.microsoft.com/office/word/2006/wordml" xmlns:wps="http://schemas.microsoft.com/office/word/2010/wordprocessingShape" mc:Ignorable="w14 w15 w16se w16cid w16 w16cex w16sdtdh wp14">
   <w:body>
     <w:p>
+      <w:pPr>
+        <w:pStyle w:val="Heading1"/>
+        <w:spacing w:after="240"/>
+      </w:pPr>
+      <w:r>
+        <w:t>Week 1</w:t>
+      </w:r>
+    </w:p>
+    <w:p>
       <w:r>
         <w:t xml:space="preserve">Day </w:t>
       </w:r>
@@ -22,13 +31,8 @@
         </w:numPr>
       </w:pPr>
       <w:r>
-        <w:t xml:space="preserve">Final university grades came out; Achieved remarkable </w:t>
-      </w:r>
-      <w:proofErr w:type="gramStart"/>
-      <w:r>
-        <w:t>results</w:t>
-      </w:r>
-      <w:proofErr w:type="gramEnd"/>
+        <w:t>Final university grades came out; Achieved remarkable results</w:t>
+      </w:r>
     </w:p>
     <w:p>
       <w:pPr>
@@ -51,13 +55,8 @@
         </w:numPr>
       </w:pPr>
       <w:r>
-        <w:t xml:space="preserve">Brainstormed ways to enhance the RMS with A.I </w:t>
-      </w:r>
-      <w:proofErr w:type="gramStart"/>
-      <w:r>
-        <w:t>predictions</w:t>
-      </w:r>
-      <w:proofErr w:type="gramEnd"/>
+        <w:t>Brainstormed ways to enhance the RMS with A.I predictions</w:t>
+      </w:r>
     </w:p>
     <w:p/>
     <w:p>
@@ -68,13 +67,7 @@
         <w:t>1</w:t>
       </w:r>
       <w:r>
-        <w:t xml:space="preserve"> – 0</w:t>
-      </w:r>
-      <w:r>
-        <w:t>9</w:t>
-      </w:r>
-      <w:r>
-        <w:t>/07/2023:</w:t>
+        <w:t xml:space="preserve"> – 09/07/2023:</w:t>
       </w:r>
     </w:p>
     <w:p>
@@ -122,13 +115,7 @@
         <w:t>2</w:t>
       </w:r>
       <w:r>
-        <w:t xml:space="preserve"> – </w:t>
-      </w:r>
-      <w:r>
-        <w:t>10</w:t>
-      </w:r>
-      <w:r>
-        <w:t>/07/2023:</w:t>
+        <w:t xml:space="preserve"> – 10/07/2023:</w:t>
       </w:r>
     </w:p>
     <w:p>
@@ -140,10 +127,7 @@
         </w:numPr>
       </w:pPr>
       <w:r>
-        <w:t xml:space="preserve"> </w:t>
-      </w:r>
-      <w:r>
-        <w:t>Learned basics of online (incremental) learning for time series models using ML-River</w:t>
+        <w:t xml:space="preserve"> Learned basics of online (incremental) learning for time series models using ML-River</w:t>
       </w:r>
     </w:p>
     <w:p>
@@ -155,13 +139,8 @@
         </w:numPr>
       </w:pPr>
       <w:r>
-        <w:t xml:space="preserve">Attended a meeting with the business owner of the </w:t>
-      </w:r>
-      <w:proofErr w:type="gramStart"/>
-      <w:r>
-        <w:t>RMS</w:t>
-      </w:r>
-      <w:proofErr w:type="gramEnd"/>
+        <w:t>Attended a meeting with the business owner of the RMS</w:t>
+      </w:r>
     </w:p>
     <w:p>
       <w:pPr>
@@ -172,13 +151,8 @@
         </w:numPr>
       </w:pPr>
       <w:r>
-        <w:t xml:space="preserve">Acknowledged his requirements and needs for the </w:t>
-      </w:r>
-      <w:proofErr w:type="gramStart"/>
-      <w:r>
-        <w:t>system</w:t>
-      </w:r>
-      <w:proofErr w:type="gramEnd"/>
+        <w:t>Acknowledged his requirements and needs for the system</w:t>
+      </w:r>
     </w:p>
     <w:p>
       <w:pPr>
@@ -195,13 +169,8 @@
         <w:t>zero’s</w:t>
       </w:r>
       <w:r>
-        <w:t xml:space="preserve"> meeting to the business </w:t>
-      </w:r>
-      <w:proofErr w:type="gramStart"/>
-      <w:r>
-        <w:t>owner</w:t>
-      </w:r>
-      <w:proofErr w:type="gramEnd"/>
+        <w:t xml:space="preserve"> meeting to the business owner</w:t>
+      </w:r>
     </w:p>
     <w:p>
       <w:pPr>
@@ -221,19 +190,7 @@
     <w:p/>
     <w:p>
       <w:r>
-        <w:t xml:space="preserve">Day </w:t>
-      </w:r>
-      <w:r>
-        <w:t>3</w:t>
-      </w:r>
-      <w:r>
-        <w:t xml:space="preserve"> – 1</w:t>
-      </w:r>
-      <w:r>
-        <w:t>1</w:t>
-      </w:r>
-      <w:r>
-        <w:t>/07/2023:</w:t>
+        <w:t>Day 3 – 11/07/2023:</w:t>
       </w:r>
     </w:p>
     <w:p>
@@ -245,36 +202,25 @@
         </w:numPr>
       </w:pPr>
       <w:r>
-        <w:t xml:space="preserve"> </w:t>
-      </w:r>
-      <w:r>
-        <w:t xml:space="preserve">Documented an </w:t>
-      </w:r>
-      <w:proofErr w:type="gramStart"/>
-      <w:r>
-        <w:t>in depth</w:t>
-      </w:r>
-      <w:proofErr w:type="gramEnd"/>
-      <w:r>
-        <w:t xml:space="preserve"> proposal to the most prioritized tasks to be approved by the managing director</w:t>
+        <w:t xml:space="preserve"> Documented an </w:t>
+      </w:r>
+      <w:r>
+        <w:t>in-depth</w:t>
+      </w:r>
+      <w:r>
+        <w:t xml:space="preserve"> proposal to the most prioritized tasks to be</w:t>
+      </w:r>
+      <w:r>
+        <w:t xml:space="preserve"> later</w:t>
+      </w:r>
+      <w:r>
+        <w:t xml:space="preserve"> approved by the managing director</w:t>
       </w:r>
     </w:p>
     <w:p/>
     <w:p>
       <w:r>
-        <w:t xml:space="preserve">Day </w:t>
-      </w:r>
-      <w:r>
-        <w:t>4</w:t>
-      </w:r>
-      <w:r>
-        <w:t xml:space="preserve"> – 1</w:t>
-      </w:r>
-      <w:r>
-        <w:t>2</w:t>
-      </w:r>
-      <w:r>
-        <w:t>/07/2023:</w:t>
+        <w:t>Day 4 – 12/07/2023:</w:t>
       </w:r>
     </w:p>
     <w:p>
@@ -286,10 +232,10 @@
         </w:numPr>
       </w:pPr>
       <w:r>
-        <w:t xml:space="preserve"> </w:t>
-      </w:r>
-      <w:r>
-        <w:t>Rejected one of the ideas after finding it infeasible.</w:t>
+        <w:t>Attended a meeting with the managing director to discuss the proposed tasks</w:t>
+      </w:r>
+      <w:r>
+        <w:t>, in which the following happened:</w:t>
       </w:r>
     </w:p>
     <w:p>
@@ -300,7 +246,66 @@
           <w:numId w:val="1"/>
         </w:numPr>
       </w:pPr>
-    </w:p>
+      <w:r>
+        <w:t>Discovered Inapplicability of time-series forecasting models in one of the previously documented tasks</w:t>
+      </w:r>
+    </w:p>
+    <w:p>
+      <w:pPr>
+        <w:pStyle w:val="ListParagraph"/>
+        <w:numPr>
+          <w:ilvl w:val="1"/>
+          <w:numId w:val="1"/>
+        </w:numPr>
+      </w:pPr>
+      <w:r>
+        <w:t>Reformulated that task to use non-time series models</w:t>
+      </w:r>
+    </w:p>
+    <w:p>
+      <w:r>
+        <w:t>Day 5 – 13/07/2023:</w:t>
+      </w:r>
+    </w:p>
+    <w:p>
+      <w:pPr>
+        <w:pStyle w:val="ListParagraph"/>
+        <w:numPr>
+          <w:ilvl w:val="0"/>
+          <w:numId w:val="1"/>
+        </w:numPr>
+      </w:pPr>
+      <w:r>
+        <w:t>Compared different data analysis tools to choose for the upcoming projects</w:t>
+      </w:r>
+    </w:p>
+    <w:p>
+      <w:pPr>
+        <w:pStyle w:val="ListParagraph"/>
+        <w:numPr>
+          <w:ilvl w:val="0"/>
+          <w:numId w:val="1"/>
+        </w:numPr>
+      </w:pPr>
+      <w:r>
+        <w:t>Chose Power BI as the data analysis tool, where the data will be extracted from python scripts.</w:t>
+      </w:r>
+    </w:p>
+    <w:p>
+      <w:pPr>
+        <w:pStyle w:val="ListParagraph"/>
+        <w:numPr>
+          <w:ilvl w:val="0"/>
+          <w:numId w:val="1"/>
+        </w:numPr>
+      </w:pPr>
+      <w:r>
+        <w:lastRenderedPageBreak/>
+        <w:t>Attended a meeting with the business owner of the RMS (Reservation Management System) to request the data to come in specific formats from legacy databases.</w:t>
+      </w:r>
+    </w:p>
+    <w:p/>
+    <w:p/>
     <w:p/>
     <w:p/>
     <w:p/>
@@ -835,7 +840,28 @@
   <w:style w:type="paragraph" w:default="1" w:styleId="Normal">
     <w:name w:val="Normal"/>
     <w:qFormat/>
-    <w:rsid w:val="00457E9C"/>
+    <w:rsid w:val="00DB328C"/>
+  </w:style>
+  <w:style w:type="paragraph" w:styleId="Heading1">
+    <w:name w:val="heading 1"/>
+    <w:basedOn w:val="Normal"/>
+    <w:next w:val="Normal"/>
+    <w:link w:val="Heading1Char"/>
+    <w:uiPriority w:val="9"/>
+    <w:qFormat/>
+    <w:rsid w:val="00D07C52"/>
+    <w:pPr>
+      <w:keepNext/>
+      <w:keepLines/>
+      <w:spacing w:before="240" w:after="0"/>
+      <w:outlineLvl w:val="0"/>
+    </w:pPr>
+    <w:rPr>
+      <w:rFonts w:asciiTheme="majorHAnsi" w:eastAsiaTheme="majorEastAsia" w:hAnsiTheme="majorHAnsi" w:cstheme="majorBidi"/>
+      <w:color w:val="2F5496" w:themeColor="accent1" w:themeShade="BF"/>
+      <w:sz w:val="32"/>
+      <w:szCs w:val="32"/>
+    </w:rPr>
   </w:style>
   <w:style w:type="character" w:default="1" w:styleId="DefaultParagraphFont">
     <w:name w:val="Default Paragraph Font"/>
@@ -874,6 +900,19 @@
       <w:ind w:left="720"/>
       <w:contextualSpacing/>
     </w:pPr>
+  </w:style>
+  <w:style w:type="character" w:customStyle="1" w:styleId="Heading1Char">
+    <w:name w:val="Heading 1 Char"/>
+    <w:basedOn w:val="DefaultParagraphFont"/>
+    <w:link w:val="Heading1"/>
+    <w:uiPriority w:val="9"/>
+    <w:rsid w:val="00D07C52"/>
+    <w:rPr>
+      <w:rFonts w:asciiTheme="majorHAnsi" w:eastAsiaTheme="majorEastAsia" w:hAnsiTheme="majorHAnsi" w:cstheme="majorBidi"/>
+      <w:color w:val="2F5496" w:themeColor="accent1" w:themeShade="BF"/>
+      <w:sz w:val="32"/>
+      <w:szCs w:val="32"/>
+    </w:rPr>
   </w:style>
 </w:styles>
 </file>

</xml_diff>

<commit_message>
added excel file and cash flow
</commit_message>
<xml_diff>
--- a/ashraf-and-adam-progress.docx
+++ b/ashraf-and-adam-progress.docx
@@ -31,8 +31,13 @@
         </w:numPr>
       </w:pPr>
       <w:r>
-        <w:t>Final university grades came out; Achieved remarkable results</w:t>
-      </w:r>
+        <w:t xml:space="preserve">Final university grades came out; Achieved remarkable </w:t>
+      </w:r>
+      <w:proofErr w:type="gramStart"/>
+      <w:r>
+        <w:t>results</w:t>
+      </w:r>
+      <w:proofErr w:type="gramEnd"/>
     </w:p>
     <w:p>
       <w:pPr>
@@ -55,8 +60,13 @@
         </w:numPr>
       </w:pPr>
       <w:r>
-        <w:t>Brainstormed ways to enhance the RMS with A.I predictions</w:t>
-      </w:r>
+        <w:t xml:space="preserve">Brainstormed ways to enhance the RMS with A.I </w:t>
+      </w:r>
+      <w:proofErr w:type="gramStart"/>
+      <w:r>
+        <w:t>predictions</w:t>
+      </w:r>
+      <w:proofErr w:type="gramEnd"/>
     </w:p>
     <w:p/>
     <w:p>
@@ -139,8 +149,13 @@
         </w:numPr>
       </w:pPr>
       <w:r>
-        <w:t>Attended a meeting with the business owner of the RMS</w:t>
-      </w:r>
+        <w:t xml:space="preserve">Attended a meeting with the business owner of the </w:t>
+      </w:r>
+      <w:proofErr w:type="gramStart"/>
+      <w:r>
+        <w:t>RMS</w:t>
+      </w:r>
+      <w:proofErr w:type="gramEnd"/>
     </w:p>
     <w:p>
       <w:pPr>
@@ -151,8 +166,13 @@
         </w:numPr>
       </w:pPr>
       <w:r>
-        <w:t>Acknowledged his requirements and needs for the system</w:t>
-      </w:r>
+        <w:t xml:space="preserve">Acknowledged his requirements and needs for the </w:t>
+      </w:r>
+      <w:proofErr w:type="gramStart"/>
+      <w:r>
+        <w:t>system</w:t>
+      </w:r>
+      <w:proofErr w:type="gramEnd"/>
     </w:p>
     <w:p>
       <w:pPr>
@@ -169,8 +189,13 @@
         <w:t>zero’s</w:t>
       </w:r>
       <w:r>
-        <w:t xml:space="preserve"> meeting to the business owner</w:t>
-      </w:r>
+        <w:t xml:space="preserve"> meeting to the business </w:t>
+      </w:r>
+      <w:proofErr w:type="gramStart"/>
+      <w:r>
+        <w:t>owner</w:t>
+      </w:r>
+      <w:proofErr w:type="gramEnd"/>
     </w:p>
     <w:p>
       <w:pPr>
@@ -214,8 +239,13 @@
         <w:t xml:space="preserve"> later</w:t>
       </w:r>
       <w:r>
-        <w:t xml:space="preserve"> approved by the managing director</w:t>
-      </w:r>
+        <w:t xml:space="preserve"> approved by the managing </w:t>
+      </w:r>
+      <w:proofErr w:type="gramStart"/>
+      <w:r>
+        <w:t>director</w:t>
+      </w:r>
+      <w:proofErr w:type="gramEnd"/>
     </w:p>
     <w:p/>
     <w:p>
@@ -259,8 +289,13 @@
         </w:numPr>
       </w:pPr>
       <w:r>
-        <w:t>Reformulated that task to use non-time series models</w:t>
-      </w:r>
+        <w:t xml:space="preserve">Reformulated that task to use non-time series </w:t>
+      </w:r>
+      <w:proofErr w:type="gramStart"/>
+      <w:r>
+        <w:t>models</w:t>
+      </w:r>
+      <w:proofErr w:type="gramEnd"/>
     </w:p>
     <w:p>
       <w:r>
@@ -276,8 +311,13 @@
         </w:numPr>
       </w:pPr>
       <w:r>
-        <w:t>Compared different data analysis tools to choose for the upcoming projects</w:t>
-      </w:r>
+        <w:t xml:space="preserve">Compared different data analysis tools to choose for the upcoming </w:t>
+      </w:r>
+      <w:proofErr w:type="gramStart"/>
+      <w:r>
+        <w:t>projects</w:t>
+      </w:r>
+      <w:proofErr w:type="gramEnd"/>
     </w:p>
     <w:p>
       <w:pPr>
@@ -310,8 +350,62 @@
         <w:t>Attended a meeting with the business owner of the RMS (Reservation Management System) to request the data to come in specific formats from legacy databases.</w:t>
       </w:r>
     </w:p>
+    <w:p>
+      <w:pPr>
+        <w:pStyle w:val="Heading1"/>
+        <w:spacing w:after="240"/>
+      </w:pPr>
+      <w:r>
+        <w:t>Week 2</w:t>
+      </w:r>
+    </w:p>
+    <w:p>
+      <w:r>
+        <w:t>Day 6 – 16/07/2023:</w:t>
+      </w:r>
+    </w:p>
+    <w:p>
+      <w:pPr>
+        <w:pStyle w:val="ListParagraph"/>
+        <w:numPr>
+          <w:ilvl w:val="0"/>
+          <w:numId w:val="1"/>
+        </w:numPr>
+      </w:pPr>
+      <w:r>
+        <w:t>Setup project environment</w:t>
+      </w:r>
+    </w:p>
+    <w:p>
+      <w:pPr>
+        <w:pStyle w:val="ListParagraph"/>
+        <w:numPr>
+          <w:ilvl w:val="0"/>
+          <w:numId w:val="1"/>
+        </w:numPr>
+      </w:pPr>
+      <w:r>
+        <w:t>Learned how to use python as data source for Power BI</w:t>
+      </w:r>
+    </w:p>
     <w:p/>
-    <w:p/>
+    <w:p>
+      <w:r>
+        <w:t>Day 7 – 17/07/2023:</w:t>
+      </w:r>
+    </w:p>
+    <w:p>
+      <w:pPr>
+        <w:pStyle w:val="ListParagraph"/>
+        <w:numPr>
+          <w:ilvl w:val="0"/>
+          <w:numId w:val="1"/>
+        </w:numPr>
+      </w:pPr>
+      <w:r>
+        <w:t>…</w:t>
+      </w:r>
+    </w:p>
     <w:p/>
     <w:p/>
     <w:p/>
@@ -846,7 +940,7 @@
   <w:style w:type="paragraph" w:default="1" w:styleId="Normal">
     <w:name w:val="Normal"/>
     <w:qFormat/>
-    <w:rsid w:val="00DB328C"/>
+    <w:rsid w:val="00F04906"/>
   </w:style>
   <w:style w:type="paragraph" w:styleId="Heading1">
     <w:name w:val="heading 1"/>

</xml_diff>

<commit_message>
changed excel to m/d instead of d/m
</commit_message>
<xml_diff>
--- a/ashraf-and-adam-progress.docx
+++ b/ashraf-and-adam-progress.docx
@@ -403,9 +403,27 @@
         </w:numPr>
       </w:pPr>
       <w:r>
-        <w:t>…</w:t>
-      </w:r>
-    </w:p>
+        <w:t xml:space="preserve">Formulated logical programming steps for the chosen </w:t>
+      </w:r>
+      <w:proofErr w:type="gramStart"/>
+      <w:r>
+        <w:t>tasks</w:t>
+      </w:r>
+      <w:proofErr w:type="gramEnd"/>
+    </w:p>
+    <w:p>
+      <w:pPr>
+        <w:pStyle w:val="ListParagraph"/>
+        <w:numPr>
+          <w:ilvl w:val="0"/>
+          <w:numId w:val="1"/>
+        </w:numPr>
+      </w:pPr>
+      <w:r>
+        <w:t>Started implementation of both tasks parallelly</w:t>
+      </w:r>
+    </w:p>
+    <w:p/>
     <w:p/>
     <w:p/>
     <w:p/>

</xml_diff>

<commit_message>
about to work on real data from 2019 to 2021
</commit_message>
<xml_diff>
--- a/ashraf-and-adam-progress.docx
+++ b/ashraf-and-adam-progress.docx
@@ -31,13 +31,8 @@
         </w:numPr>
       </w:pPr>
       <w:r>
-        <w:t xml:space="preserve">Final university grades came out; Achieved remarkable </w:t>
-      </w:r>
-      <w:proofErr w:type="gramStart"/>
-      <w:r>
-        <w:t>results</w:t>
-      </w:r>
-      <w:proofErr w:type="gramEnd"/>
+        <w:t>Final university grades came out; Achieved remarkable results</w:t>
+      </w:r>
     </w:p>
     <w:p>
       <w:pPr>
@@ -60,13 +55,8 @@
         </w:numPr>
       </w:pPr>
       <w:r>
-        <w:t xml:space="preserve">Brainstormed ways to enhance the RMS with A.I </w:t>
-      </w:r>
-      <w:proofErr w:type="gramStart"/>
-      <w:r>
-        <w:t>predictions</w:t>
-      </w:r>
-      <w:proofErr w:type="gramEnd"/>
+        <w:t>Brainstormed ways to enhance the RMS with A.I predictions</w:t>
+      </w:r>
     </w:p>
     <w:p/>
     <w:p>
@@ -149,13 +139,8 @@
         </w:numPr>
       </w:pPr>
       <w:r>
-        <w:t xml:space="preserve">Attended a meeting with the business owner of the </w:t>
-      </w:r>
-      <w:proofErr w:type="gramStart"/>
-      <w:r>
-        <w:t>RMS</w:t>
-      </w:r>
-      <w:proofErr w:type="gramEnd"/>
+        <w:t>Attended a meeting with the business owner of the RMS</w:t>
+      </w:r>
     </w:p>
     <w:p>
       <w:pPr>
@@ -166,13 +151,8 @@
         </w:numPr>
       </w:pPr>
       <w:r>
-        <w:t xml:space="preserve">Acknowledged his requirements and needs for the </w:t>
-      </w:r>
-      <w:proofErr w:type="gramStart"/>
-      <w:r>
-        <w:t>system</w:t>
-      </w:r>
-      <w:proofErr w:type="gramEnd"/>
+        <w:t>Acknowledged his requirements and needs for the system</w:t>
+      </w:r>
     </w:p>
     <w:p>
       <w:pPr>
@@ -189,13 +169,8 @@
         <w:t>zero’s</w:t>
       </w:r>
       <w:r>
-        <w:t xml:space="preserve"> meeting to the business </w:t>
-      </w:r>
-      <w:proofErr w:type="gramStart"/>
-      <w:r>
-        <w:t>owner</w:t>
-      </w:r>
-      <w:proofErr w:type="gramEnd"/>
+        <w:t xml:space="preserve"> meeting to the business owner</w:t>
+      </w:r>
     </w:p>
     <w:p>
       <w:pPr>
@@ -239,13 +214,8 @@
         <w:t xml:space="preserve"> later</w:t>
       </w:r>
       <w:r>
-        <w:t xml:space="preserve"> approved by the managing </w:t>
-      </w:r>
-      <w:proofErr w:type="gramStart"/>
-      <w:r>
-        <w:t>director</w:t>
-      </w:r>
-      <w:proofErr w:type="gramEnd"/>
+        <w:t xml:space="preserve"> approved by the managing director</w:t>
+      </w:r>
     </w:p>
     <w:p/>
     <w:p>
@@ -289,13 +259,8 @@
         </w:numPr>
       </w:pPr>
       <w:r>
-        <w:t xml:space="preserve">Reformulated that task to use non-time series </w:t>
-      </w:r>
-      <w:proofErr w:type="gramStart"/>
-      <w:r>
-        <w:t>models</w:t>
-      </w:r>
-      <w:proofErr w:type="gramEnd"/>
+        <w:t>Reformulated that task to use non-time series models</w:t>
+      </w:r>
     </w:p>
     <w:p>
       <w:r>
@@ -311,13 +276,8 @@
         </w:numPr>
       </w:pPr>
       <w:r>
-        <w:t xml:space="preserve">Compared different data analysis tools to choose for the upcoming </w:t>
-      </w:r>
-      <w:proofErr w:type="gramStart"/>
-      <w:r>
-        <w:t>projects</w:t>
-      </w:r>
-      <w:proofErr w:type="gramEnd"/>
+        <w:t>Compared different data analysis tools to choose for the upcoming projects</w:t>
+      </w:r>
     </w:p>
     <w:p>
       <w:pPr>
@@ -403,13 +363,8 @@
         </w:numPr>
       </w:pPr>
       <w:r>
-        <w:t xml:space="preserve">Formulated logical programming steps for the chosen </w:t>
-      </w:r>
-      <w:proofErr w:type="gramStart"/>
-      <w:r>
-        <w:t>tasks</w:t>
-      </w:r>
-      <w:proofErr w:type="gramEnd"/>
+        <w:t>Formulated logical programming steps for the chosen tasks</w:t>
+      </w:r>
     </w:p>
     <w:p>
       <w:pPr>
@@ -424,7 +379,131 @@
       </w:r>
     </w:p>
     <w:p/>
+    <w:p>
+      <w:r>
+        <w:t xml:space="preserve">Day </w:t>
+      </w:r>
+      <w:r>
+        <w:t>8</w:t>
+      </w:r>
+      <w:r>
+        <w:t xml:space="preserve"> – 1</w:t>
+      </w:r>
+      <w:r>
+        <w:t>8</w:t>
+      </w:r>
+      <w:r>
+        <w:t>/07/2023:</w:t>
+      </w:r>
+    </w:p>
+    <w:p>
+      <w:pPr>
+        <w:pStyle w:val="ListParagraph"/>
+        <w:numPr>
+          <w:ilvl w:val="0"/>
+          <w:numId w:val="1"/>
+        </w:numPr>
+      </w:pPr>
+      <w:r>
+        <w:t>Continued implementation on the dummy data, where we encountered and solved lots of Hijri/Gregorian time-series compatibility issues</w:t>
+      </w:r>
+    </w:p>
     <w:p/>
+    <w:p>
+      <w:r>
+        <w:t xml:space="preserve">Day </w:t>
+      </w:r>
+      <w:r>
+        <w:t>9</w:t>
+      </w:r>
+      <w:r>
+        <w:t xml:space="preserve"> – 1</w:t>
+      </w:r>
+      <w:r>
+        <w:t>9</w:t>
+      </w:r>
+      <w:r>
+        <w:t>/07/2023:</w:t>
+      </w:r>
+    </w:p>
+    <w:p>
+      <w:pPr>
+        <w:pStyle w:val="ListParagraph"/>
+        <w:numPr>
+          <w:ilvl w:val="0"/>
+          <w:numId w:val="1"/>
+        </w:numPr>
+      </w:pPr>
+      <w:r>
+        <w:t>Solved rest of previous time-series issues</w:t>
+      </w:r>
+    </w:p>
+    <w:p>
+      <w:pPr>
+        <w:pStyle w:val="ListParagraph"/>
+        <w:numPr>
+          <w:ilvl w:val="0"/>
+          <w:numId w:val="1"/>
+        </w:numPr>
+      </w:pPr>
+      <w:r>
+        <w:t>Finished implementation of the dummy data’s final clean representation</w:t>
+      </w:r>
+    </w:p>
+    <w:p>
+      <w:pPr>
+        <w:pStyle w:val="ListParagraph"/>
+        <w:numPr>
+          <w:ilvl w:val="0"/>
+          <w:numId w:val="1"/>
+        </w:numPr>
+      </w:pPr>
+      <w:r>
+        <w:t>Received real data and encountered new issues related to data cleaning (e.g., false dates in excel files, etc)</w:t>
+      </w:r>
+    </w:p>
+    <w:p>
+      <w:pPr>
+        <w:pStyle w:val="ListParagraph"/>
+        <w:numPr>
+          <w:ilvl w:val="0"/>
+          <w:numId w:val="1"/>
+        </w:numPr>
+      </w:pPr>
+      <w:r>
+        <w:t>Re-formulated the logical steps of data preparation due to difference between dummy data and real-data</w:t>
+      </w:r>
+    </w:p>
+    <w:p/>
+    <w:p>
+      <w:r>
+        <w:t xml:space="preserve">Day </w:t>
+      </w:r>
+      <w:r>
+        <w:t>10</w:t>
+      </w:r>
+      <w:r>
+        <w:t xml:space="preserve"> – </w:t>
+      </w:r>
+      <w:r>
+        <w:t>24</w:t>
+      </w:r>
+      <w:r>
+        <w:t>/07/2023:</w:t>
+      </w:r>
+    </w:p>
+    <w:p>
+      <w:pPr>
+        <w:pStyle w:val="ListParagraph"/>
+        <w:numPr>
+          <w:ilvl w:val="0"/>
+          <w:numId w:val="1"/>
+        </w:numPr>
+      </w:pPr>
+      <w:r>
+        <w:t>…</w:t>
+      </w:r>
+    </w:p>
     <w:p/>
     <w:p/>
     <w:p/>
@@ -958,7 +1037,7 @@
   <w:style w:type="paragraph" w:default="1" w:styleId="Normal">
     <w:name w:val="Normal"/>
     <w:qFormat/>
-    <w:rsid w:val="00F04906"/>
+    <w:rsid w:val="001E6162"/>
   </w:style>
   <w:style w:type="paragraph" w:styleId="Heading1">
     <w:name w:val="heading 1"/>

</xml_diff>

<commit_message>
util-res-data-prep now works with new and bigger dataset 💖
</commit_message>
<xml_diff>
--- a/ashraf-and-adam-progress.docx
+++ b/ashraf-and-adam-progress.docx
@@ -381,16 +381,90 @@
     <w:p/>
     <w:p>
       <w:r>
-        <w:t xml:space="preserve">Day </w:t>
-      </w:r>
-      <w:r>
-        <w:t>8</w:t>
-      </w:r>
-      <w:r>
-        <w:t xml:space="preserve"> – 1</w:t>
-      </w:r>
-      <w:r>
-        <w:t>8</w:t>
+        <w:t>Day 8 – 18/07/2023:</w:t>
+      </w:r>
+    </w:p>
+    <w:p>
+      <w:pPr>
+        <w:pStyle w:val="ListParagraph"/>
+        <w:numPr>
+          <w:ilvl w:val="0"/>
+          <w:numId w:val="1"/>
+        </w:numPr>
+      </w:pPr>
+      <w:r>
+        <w:t>Continued implementation on the dummy data, where we encountered and solved lots of Hijri/Gregorian time-series compatibility issues</w:t>
+      </w:r>
+    </w:p>
+    <w:p/>
+    <w:p>
+      <w:r>
+        <w:t>Day 9 – 19/07/2023:</w:t>
+      </w:r>
+    </w:p>
+    <w:p>
+      <w:pPr>
+        <w:pStyle w:val="ListParagraph"/>
+        <w:numPr>
+          <w:ilvl w:val="0"/>
+          <w:numId w:val="1"/>
+        </w:numPr>
+      </w:pPr>
+      <w:r>
+        <w:t>Solved rest of previous time-series issues</w:t>
+      </w:r>
+    </w:p>
+    <w:p>
+      <w:pPr>
+        <w:pStyle w:val="ListParagraph"/>
+        <w:numPr>
+          <w:ilvl w:val="0"/>
+          <w:numId w:val="1"/>
+        </w:numPr>
+      </w:pPr>
+      <w:r>
+        <w:t>Finished implementation of the dummy data’s final clean representation</w:t>
+      </w:r>
+    </w:p>
+    <w:p>
+      <w:pPr>
+        <w:pStyle w:val="ListParagraph"/>
+        <w:numPr>
+          <w:ilvl w:val="0"/>
+          <w:numId w:val="1"/>
+        </w:numPr>
+      </w:pPr>
+      <w:r>
+        <w:t xml:space="preserve">Received real data and encountered new issues related to data cleaning (e.g., false dates in excel files, </w:t>
+      </w:r>
+      <w:proofErr w:type="spellStart"/>
+      <w:r>
+        <w:t>etc</w:t>
+      </w:r>
+      <w:proofErr w:type="spellEnd"/>
+      <w:r>
+        <w:t>)</w:t>
+      </w:r>
+    </w:p>
+    <w:p>
+      <w:pPr>
+        <w:pStyle w:val="ListParagraph"/>
+        <w:numPr>
+          <w:ilvl w:val="0"/>
+          <w:numId w:val="1"/>
+        </w:numPr>
+      </w:pPr>
+      <w:r>
+        <w:t>Re-formulated the logical steps of data preparation due to difference between dummy data and real-data</w:t>
+      </w:r>
+    </w:p>
+    <w:p/>
+    <w:p>
+      <w:r>
+        <w:t xml:space="preserve">Day 10 – </w:t>
+      </w:r>
+      <w:r>
+        <w:t>24</w:t>
       </w:r>
       <w:r>
         <w:t>/07/2023:</w:t>
@@ -404,89 +478,20 @@
           <w:numId w:val="1"/>
         </w:numPr>
       </w:pPr>
-      <w:r>
-        <w:t>Continued implementation on the dummy data, where we encountered and solved lots of Hijri/Gregorian time-series compatibility issues</w:t>
-      </w:r>
     </w:p>
     <w:p/>
     <w:p>
       <w:r>
-        <w:t xml:space="preserve">Day </w:t>
-      </w:r>
-      <w:r>
-        <w:t>9</w:t>
-      </w:r>
-      <w:r>
-        <w:t xml:space="preserve"> – 1</w:t>
-      </w:r>
-      <w:r>
-        <w:t>9</w:t>
-      </w:r>
-      <w:r>
-        <w:t>/07/2023:</w:t>
-      </w:r>
-    </w:p>
-    <w:p>
-      <w:pPr>
-        <w:pStyle w:val="ListParagraph"/>
-        <w:numPr>
-          <w:ilvl w:val="0"/>
-          <w:numId w:val="1"/>
-        </w:numPr>
-      </w:pPr>
-      <w:r>
-        <w:t>Solved rest of previous time-series issues</w:t>
-      </w:r>
-    </w:p>
-    <w:p>
-      <w:pPr>
-        <w:pStyle w:val="ListParagraph"/>
-        <w:numPr>
-          <w:ilvl w:val="0"/>
-          <w:numId w:val="1"/>
-        </w:numPr>
-      </w:pPr>
-      <w:r>
-        <w:t>Finished implementation of the dummy data’s final clean representation</w:t>
-      </w:r>
-    </w:p>
-    <w:p>
-      <w:pPr>
-        <w:pStyle w:val="ListParagraph"/>
-        <w:numPr>
-          <w:ilvl w:val="0"/>
-          <w:numId w:val="1"/>
-        </w:numPr>
-      </w:pPr>
-      <w:r>
-        <w:t>Received real data and encountered new issues related to data cleaning (e.g., false dates in excel files, etc)</w:t>
-      </w:r>
-    </w:p>
-    <w:p>
-      <w:pPr>
-        <w:pStyle w:val="ListParagraph"/>
-        <w:numPr>
-          <w:ilvl w:val="0"/>
-          <w:numId w:val="1"/>
-        </w:numPr>
-      </w:pPr>
-      <w:r>
-        <w:t>Re-formulated the logical steps of data preparation due to difference between dummy data and real-data</w:t>
-      </w:r>
-    </w:p>
-    <w:p/>
-    <w:p>
-      <w:r>
-        <w:t xml:space="preserve">Day </w:t>
-      </w:r>
-      <w:r>
-        <w:t>10</w:t>
-      </w:r>
-      <w:r>
-        <w:t xml:space="preserve"> – </w:t>
-      </w:r>
-      <w:r>
-        <w:t>24</w:t>
+        <w:t>Day 1</w:t>
+      </w:r>
+      <w:r>
+        <w:t>1</w:t>
+      </w:r>
+      <w:r>
+        <w:t xml:space="preserve"> – 2</w:t>
+      </w:r>
+      <w:r>
+        <w:t>5</w:t>
       </w:r>
       <w:r>
         <w:t>/07/2023:</w:t>
@@ -1037,7 +1042,7 @@
   <w:style w:type="paragraph" w:default="1" w:styleId="Normal">
     <w:name w:val="Normal"/>
     <w:qFormat/>
-    <w:rsid w:val="001E6162"/>
+    <w:rsid w:val="001F641B"/>
   </w:style>
   <w:style w:type="paragraph" w:styleId="Heading1">
     <w:name w:val="heading 1"/>

</xml_diff>

<commit_message>
figured out issue is in 4th week of each month's accum df, and fixed illogical image
</commit_message>
<xml_diff>
--- a/ashraf-and-adam-progress.docx
+++ b/ashraf-and-adam-progress.docx
@@ -31,8 +31,13 @@
         </w:numPr>
       </w:pPr>
       <w:r>
-        <w:t>Final university grades came out; Achieved remarkable results</w:t>
-      </w:r>
+        <w:t xml:space="preserve">Final university grades came out; Achieved remarkable </w:t>
+      </w:r>
+      <w:proofErr w:type="gramStart"/>
+      <w:r>
+        <w:t>results</w:t>
+      </w:r>
+      <w:proofErr w:type="gramEnd"/>
     </w:p>
     <w:p>
       <w:pPr>
@@ -55,8 +60,13 @@
         </w:numPr>
       </w:pPr>
       <w:r>
-        <w:t>Brainstormed ways to enhance the RMS with A.I predictions</w:t>
-      </w:r>
+        <w:t xml:space="preserve">Brainstormed ways to enhance the RMS with A.I </w:t>
+      </w:r>
+      <w:proofErr w:type="gramStart"/>
+      <w:r>
+        <w:t>predictions</w:t>
+      </w:r>
+      <w:proofErr w:type="gramEnd"/>
     </w:p>
     <w:p/>
     <w:p>
@@ -139,8 +149,13 @@
         </w:numPr>
       </w:pPr>
       <w:r>
-        <w:t>Attended a meeting with the business owner of the RMS</w:t>
-      </w:r>
+        <w:t xml:space="preserve">Attended a meeting with the business owner of the </w:t>
+      </w:r>
+      <w:proofErr w:type="gramStart"/>
+      <w:r>
+        <w:t>RMS</w:t>
+      </w:r>
+      <w:proofErr w:type="gramEnd"/>
     </w:p>
     <w:p>
       <w:pPr>
@@ -151,8 +166,13 @@
         </w:numPr>
       </w:pPr>
       <w:r>
-        <w:t>Acknowledged his requirements and needs for the system</w:t>
-      </w:r>
+        <w:t xml:space="preserve">Acknowledged his requirements and needs for the </w:t>
+      </w:r>
+      <w:proofErr w:type="gramStart"/>
+      <w:r>
+        <w:t>system</w:t>
+      </w:r>
+      <w:proofErr w:type="gramEnd"/>
     </w:p>
     <w:p>
       <w:pPr>
@@ -169,8 +189,13 @@
         <w:t>zero’s</w:t>
       </w:r>
       <w:r>
-        <w:t xml:space="preserve"> meeting to the business owner</w:t>
-      </w:r>
+        <w:t xml:space="preserve"> meeting to the business </w:t>
+      </w:r>
+      <w:proofErr w:type="gramStart"/>
+      <w:r>
+        <w:t>owner</w:t>
+      </w:r>
+      <w:proofErr w:type="gramEnd"/>
     </w:p>
     <w:p>
       <w:pPr>
@@ -214,8 +239,13 @@
         <w:t xml:space="preserve"> later</w:t>
       </w:r>
       <w:r>
-        <w:t xml:space="preserve"> approved by the managing director</w:t>
-      </w:r>
+        <w:t xml:space="preserve"> approved by the managing </w:t>
+      </w:r>
+      <w:proofErr w:type="gramStart"/>
+      <w:r>
+        <w:t>director</w:t>
+      </w:r>
+      <w:proofErr w:type="gramEnd"/>
     </w:p>
     <w:p/>
     <w:p>
@@ -259,8 +289,13 @@
         </w:numPr>
       </w:pPr>
       <w:r>
-        <w:t>Reformulated that task to use non-time series models</w:t>
-      </w:r>
+        <w:t xml:space="preserve">Reformulated that task to use non-time series </w:t>
+      </w:r>
+      <w:proofErr w:type="gramStart"/>
+      <w:r>
+        <w:t>models</w:t>
+      </w:r>
+      <w:proofErr w:type="gramEnd"/>
     </w:p>
     <w:p>
       <w:r>
@@ -276,8 +311,13 @@
         </w:numPr>
       </w:pPr>
       <w:r>
-        <w:t>Compared different data analysis tools to choose for the upcoming projects</w:t>
-      </w:r>
+        <w:t xml:space="preserve">Compared different data analysis tools to choose for the upcoming </w:t>
+      </w:r>
+      <w:proofErr w:type="gramStart"/>
+      <w:r>
+        <w:t>projects</w:t>
+      </w:r>
+      <w:proofErr w:type="gramEnd"/>
     </w:p>
     <w:p>
       <w:pPr>
@@ -363,8 +403,13 @@
         </w:numPr>
       </w:pPr>
       <w:r>
-        <w:t>Formulated logical programming steps for the chosen tasks</w:t>
-      </w:r>
+        <w:t xml:space="preserve">Formulated logical programming steps for the chosen </w:t>
+      </w:r>
+      <w:proofErr w:type="gramStart"/>
+      <w:r>
+        <w:t>tasks</w:t>
+      </w:r>
+      <w:proofErr w:type="gramEnd"/>
     </w:p>
     <w:p>
       <w:pPr>
@@ -393,8 +438,13 @@
         </w:numPr>
       </w:pPr>
       <w:r>
-        <w:t>Continued implementation on the dummy data, where we encountered and solved lots of Hijri/Gregorian time-series compatibility issues</w:t>
-      </w:r>
+        <w:t xml:space="preserve">Continued implementation on the dummy data, where we encountered and solved lots of Hijri/Gregorian time-series compatibility </w:t>
+      </w:r>
+      <w:proofErr w:type="gramStart"/>
+      <w:r>
+        <w:t>issues</w:t>
+      </w:r>
+      <w:proofErr w:type="gramEnd"/>
     </w:p>
     <w:p/>
     <w:p>
@@ -455,16 +505,77 @@
         </w:numPr>
       </w:pPr>
       <w:r>
-        <w:t>Re-formulated the logical steps of data preparation due to difference between dummy data and real-data</w:t>
-      </w:r>
+        <w:t>Re-formulated the logical steps of data preparation due to difference between dummy data and real-</w:t>
+      </w:r>
+      <w:proofErr w:type="gramStart"/>
+      <w:r>
+        <w:t>data</w:t>
+      </w:r>
+      <w:proofErr w:type="gramEnd"/>
+    </w:p>
+    <w:p>
+      <w:pPr>
+        <w:pStyle w:val="Heading1"/>
+        <w:spacing w:after="240"/>
+      </w:pPr>
+      <w:r>
+        <w:t xml:space="preserve">Week </w:t>
+      </w:r>
+      <w:r>
+        <w:t>3</w:t>
+      </w:r>
+    </w:p>
+    <w:p>
+      <w:r>
+        <w:t xml:space="preserve">Day 10 – </w:t>
+      </w:r>
+      <w:r>
+        <w:t>24</w:t>
+      </w:r>
+      <w:r>
+        <w:t>/07/2023:</w:t>
+      </w:r>
+    </w:p>
+    <w:p>
+      <w:pPr>
+        <w:pStyle w:val="ListParagraph"/>
+        <w:numPr>
+          <w:ilvl w:val="0"/>
+          <w:numId w:val="1"/>
+        </w:numPr>
+      </w:pPr>
     </w:p>
     <w:p/>
     <w:p>
       <w:r>
-        <w:t xml:space="preserve">Day 10 – </w:t>
-      </w:r>
-      <w:r>
-        <w:t>24</w:t>
+        <w:t>Day 11 – 25/07/2023:</w:t>
+      </w:r>
+    </w:p>
+    <w:p>
+      <w:pPr>
+        <w:pStyle w:val="ListParagraph"/>
+        <w:numPr>
+          <w:ilvl w:val="0"/>
+          <w:numId w:val="1"/>
+        </w:numPr>
+      </w:pPr>
+      <w:r>
+        <w:t>…</w:t>
+      </w:r>
+    </w:p>
+    <w:p/>
+    <w:p>
+      <w:r>
+        <w:t>Day 1</w:t>
+      </w:r>
+      <w:r>
+        <w:t>2</w:t>
+      </w:r>
+      <w:r>
+        <w:t xml:space="preserve"> – 2</w:t>
+      </w:r>
+      <w:r>
+        <w:t>6</w:t>
       </w:r>
       <w:r>
         <w:t>/07/2023:</w:t>
@@ -478,37 +589,12 @@
           <w:numId w:val="1"/>
         </w:numPr>
       </w:pPr>
+      <w:r>
+        <w:lastRenderedPageBreak/>
+        <w:t>…</w:t>
+      </w:r>
     </w:p>
     <w:p/>
-    <w:p>
-      <w:r>
-        <w:t>Day 1</w:t>
-      </w:r>
-      <w:r>
-        <w:t>1</w:t>
-      </w:r>
-      <w:r>
-        <w:t xml:space="preserve"> – 2</w:t>
-      </w:r>
-      <w:r>
-        <w:t>5</w:t>
-      </w:r>
-      <w:r>
-        <w:t>/07/2023:</w:t>
-      </w:r>
-    </w:p>
-    <w:p>
-      <w:pPr>
-        <w:pStyle w:val="ListParagraph"/>
-        <w:numPr>
-          <w:ilvl w:val="0"/>
-          <w:numId w:val="1"/>
-        </w:numPr>
-      </w:pPr>
-      <w:r>
-        <w:t>…</w:t>
-      </w:r>
-    </w:p>
     <w:p/>
     <w:p/>
     <w:p/>

</xml_diff>